<commit_message>
Introduction, topology selection and bonus parts are added
</commit_message>
<xml_diff>
--- a/simulation_report/simulation_report.docx
+++ b/simulation_report/simulation_report.docx
@@ -12,6 +12,7 @@
         <w:pStyle w:val="Balk1"/>
         <w:jc w:val="center"/>
       </w:pPr>
+      <w:bookmarkStart w:id="0" w:name="_Toc152427268"/>
       <w:r>
         <w:rPr>
           <w:noProof/>
@@ -34,7 +35,7 @@
                     </pic:cNvPicPr>
                   </pic:nvPicPr>
                   <pic:blipFill>
-                    <a:blip r:embed="rId4">
+                    <a:blip r:embed="rId6">
                       <a:extLst>
                         <a:ext uri="{28A0092B-C50C-407E-A947-70E740481C1C}">
                           <a14:useLocalDpi xmlns:a14="http://schemas.microsoft.com/office/drawing/2010/main" val="0"/>
@@ -65,6 +66,7 @@
           </wp:inline>
         </w:drawing>
       </w:r>
+      <w:bookmarkEnd w:id="0"/>
     </w:p>
     <w:p>
       <w:pPr>
@@ -202,38 +204,6 @@
     </w:p>
     <w:p>
       <w:pPr>
-        <w:jc w:val="center"/>
-        <w:rPr>
-          <w:sz w:val="28"/>
-          <w:szCs w:val="28"/>
-        </w:rPr>
-      </w:pPr>
-      <w:r>
-        <w:rPr>
-          <w:sz w:val="28"/>
-          <w:szCs w:val="28"/>
-        </w:rPr>
-        <w:t>Wind Turbine Battery Charger</w:t>
-      </w:r>
-    </w:p>
-    <w:p>
-      <w:pPr>
-        <w:autoSpaceDE w:val="0"/>
-        <w:autoSpaceDN w:val="0"/>
-        <w:adjustRightInd w:val="0"/>
-        <w:spacing w:after="0" w:line="240" w:lineRule="auto"/>
-        <w:rPr>
-          <w:rFonts w:ascii="TimesNewRomanPS-BoldMT" w:hAnsi="TimesNewRomanPS-BoldMT" w:cs="TimesNewRomanPS-BoldMT"/>
-          <w:b/>
-          <w:bCs/>
-          <w:kern w:val="0"/>
-          <w:sz w:val="28"/>
-          <w:szCs w:val="28"/>
-        </w:rPr>
-      </w:pPr>
-    </w:p>
-    <w:p>
-      <w:pPr>
         <w:autoSpaceDE w:val="0"/>
         <w:autoSpaceDN w:val="0"/>
         <w:adjustRightInd w:val="0"/>
@@ -260,89 +230,1228 @@
         <w:t>Simulation Report</w:t>
       </w:r>
     </w:p>
-    <w:p/>
-    <w:p/>
-    <w:p/>
-    <w:p/>
-    <w:p/>
-    <w:p/>
-    <w:p/>
-    <w:p/>
-    <w:p/>
+    <w:p>
+      <w:pPr>
+        <w:autoSpaceDE w:val="0"/>
+        <w:autoSpaceDN w:val="0"/>
+        <w:adjustRightInd w:val="0"/>
+        <w:spacing w:after="0" w:line="240" w:lineRule="auto"/>
+        <w:jc w:val="center"/>
+        <w:rPr>
+          <w:rFonts w:ascii="TimesNewRomanPS-BoldMT" w:hAnsi="TimesNewRomanPS-BoldMT" w:cs="TimesNewRomanPS-BoldMT"/>
+          <w:b/>
+          <w:bCs/>
+          <w:kern w:val="0"/>
+          <w:sz w:val="28"/>
+          <w:szCs w:val="28"/>
+        </w:rPr>
+      </w:pPr>
+    </w:p>
+    <w:p>
+      <w:pPr>
+        <w:jc w:val="center"/>
+        <w:rPr>
+          <w:sz w:val="28"/>
+          <w:szCs w:val="28"/>
+        </w:rPr>
+      </w:pPr>
+      <w:r>
+        <w:rPr>
+          <w:sz w:val="28"/>
+          <w:szCs w:val="28"/>
+        </w:rPr>
+        <w:t>Wind Turbine Battery Charger</w:t>
+      </w:r>
+    </w:p>
+    <w:p>
+      <w:pPr>
+        <w:jc w:val="right"/>
+        <w:rPr>
+          <w:sz w:val="28"/>
+          <w:szCs w:val="28"/>
+        </w:rPr>
+      </w:pPr>
+    </w:p>
+    <w:p>
+      <w:pPr>
+        <w:jc w:val="right"/>
+        <w:rPr>
+          <w:b/>
+          <w:bCs/>
+          <w:sz w:val="28"/>
+          <w:szCs w:val="28"/>
+        </w:rPr>
+      </w:pPr>
+      <w:r>
+        <w:rPr>
+          <w:b/>
+          <w:bCs/>
+          <w:sz w:val="28"/>
+          <w:szCs w:val="28"/>
+        </w:rPr>
+        <w:t>Göklerde Charger Gibiydim</w:t>
+      </w:r>
+    </w:p>
+    <w:p>
+      <w:pPr>
+        <w:jc w:val="right"/>
+        <w:rPr>
+          <w:sz w:val="28"/>
+          <w:szCs w:val="28"/>
+        </w:rPr>
+      </w:pPr>
+      <w:r>
+        <w:rPr>
+          <w:sz w:val="28"/>
+          <w:szCs w:val="28"/>
+        </w:rPr>
+        <w:t>Caner Aydın</w:t>
+      </w:r>
+    </w:p>
+    <w:p>
+      <w:pPr>
+        <w:jc w:val="right"/>
+        <w:rPr>
+          <w:sz w:val="28"/>
+          <w:szCs w:val="28"/>
+        </w:rPr>
+      </w:pPr>
+      <w:r>
+        <w:rPr>
+          <w:sz w:val="28"/>
+          <w:szCs w:val="28"/>
+        </w:rPr>
+        <w:t>Çağlar Umut Özten</w:t>
+      </w:r>
+    </w:p>
+    <w:p>
+      <w:pPr>
+        <w:jc w:val="right"/>
+        <w:rPr>
+          <w:sz w:val="28"/>
+          <w:szCs w:val="28"/>
+        </w:rPr>
+      </w:pPr>
+      <w:r>
+        <w:rPr>
+          <w:sz w:val="28"/>
+          <w:szCs w:val="28"/>
+        </w:rPr>
+        <w:t>Onur Toprak</w:t>
+      </w:r>
+    </w:p>
+    <w:p/>
+    <w:p/>
+    <w:p/>
+    <w:p/>
+    <w:sdt>
+      <w:sdtPr>
+        <w:id w:val="1060986156"/>
+        <w:docPartObj>
+          <w:docPartGallery w:val="Table of Contents"/>
+          <w:docPartUnique/>
+        </w:docPartObj>
+      </w:sdtPr>
+      <w:sdtEndPr>
+        <w:rPr>
+          <w:rFonts w:asciiTheme="minorHAnsi" w:eastAsiaTheme="minorHAnsi" w:hAnsiTheme="minorHAnsi" w:cstheme="minorBidi"/>
+          <w:b/>
+          <w:bCs/>
+          <w:color w:val="auto"/>
+          <w:kern w:val="2"/>
+          <w:sz w:val="22"/>
+          <w:szCs w:val="22"/>
+          <w:lang w:eastAsia="en-US"/>
+          <w14:ligatures w14:val="standardContextual"/>
+        </w:rPr>
+      </w:sdtEndPr>
+      <w:sdtContent>
+        <w:p>
+          <w:pPr>
+            <w:pStyle w:val="TBal"/>
+          </w:pPr>
+          <w:r>
+            <w:t>Table of Contents</w:t>
+          </w:r>
+        </w:p>
+        <w:p>
+          <w:pPr>
+            <w:rPr>
+              <w:lang w:eastAsia="tr-TR"/>
+            </w:rPr>
+          </w:pPr>
+        </w:p>
+        <w:p>
+          <w:pPr>
+            <w:pStyle w:val="T1"/>
+            <w:tabs>
+              <w:tab w:val="right" w:leader="dot" w:pos="9062"/>
+            </w:tabs>
+            <w:rPr>
+              <w:noProof/>
+            </w:rPr>
+          </w:pPr>
+          <w:r>
+            <w:fldChar w:fldCharType="begin"/>
+          </w:r>
+          <w:r>
+            <w:instrText xml:space="preserve"> TOC \o "1-3" \h \z \u </w:instrText>
+          </w:r>
+          <w:r>
+            <w:fldChar w:fldCharType="separate"/>
+          </w:r>
+          <w:hyperlink w:anchor="_Toc152427269" w:history="1">
+            <w:r>
+              <w:rPr>
+                <w:rStyle w:val="Kpr"/>
+                <w:noProof/>
+              </w:rPr>
+              <w:t>INTRODUCTION</w:t>
+            </w:r>
+            <w:r>
+              <w:rPr>
+                <w:noProof/>
+                <w:webHidden/>
+              </w:rPr>
+              <w:tab/>
+            </w:r>
+            <w:r>
+              <w:rPr>
+                <w:noProof/>
+                <w:webHidden/>
+              </w:rPr>
+              <w:fldChar w:fldCharType="begin"/>
+            </w:r>
+            <w:r>
+              <w:rPr>
+                <w:noProof/>
+                <w:webHidden/>
+              </w:rPr>
+              <w:instrText xml:space="preserve"> PAGEREF _Toc152427269 \h </w:instrText>
+            </w:r>
+            <w:r>
+              <w:rPr>
+                <w:noProof/>
+                <w:webHidden/>
+              </w:rPr>
+            </w:r>
+            <w:r>
+              <w:rPr>
+                <w:noProof/>
+                <w:webHidden/>
+              </w:rPr>
+              <w:fldChar w:fldCharType="separate"/>
+            </w:r>
+            <w:r>
+              <w:rPr>
+                <w:noProof/>
+                <w:webHidden/>
+              </w:rPr>
+              <w:t>2</w:t>
+            </w:r>
+            <w:r>
+              <w:rPr>
+                <w:noProof/>
+                <w:webHidden/>
+              </w:rPr>
+              <w:fldChar w:fldCharType="end"/>
+            </w:r>
+          </w:hyperlink>
+        </w:p>
+        <w:p>
+          <w:pPr>
+            <w:pStyle w:val="T1"/>
+            <w:tabs>
+              <w:tab w:val="right" w:leader="dot" w:pos="9062"/>
+            </w:tabs>
+            <w:rPr>
+              <w:noProof/>
+            </w:rPr>
+          </w:pPr>
+          <w:hyperlink w:anchor="_Toc152427270" w:history="1">
+            <w:r>
+              <w:rPr>
+                <w:rStyle w:val="Kpr"/>
+                <w:noProof/>
+              </w:rPr>
+              <w:t>TOPOLOGY SELECTION</w:t>
+            </w:r>
+            <w:r>
+              <w:rPr>
+                <w:noProof/>
+                <w:webHidden/>
+              </w:rPr>
+              <w:tab/>
+            </w:r>
+            <w:r>
+              <w:rPr>
+                <w:noProof/>
+                <w:webHidden/>
+              </w:rPr>
+              <w:fldChar w:fldCharType="begin"/>
+            </w:r>
+            <w:r>
+              <w:rPr>
+                <w:noProof/>
+                <w:webHidden/>
+              </w:rPr>
+              <w:instrText xml:space="preserve"> PAGEREF _Toc152427270 \h </w:instrText>
+            </w:r>
+            <w:r>
+              <w:rPr>
+                <w:noProof/>
+                <w:webHidden/>
+              </w:rPr>
+            </w:r>
+            <w:r>
+              <w:rPr>
+                <w:noProof/>
+                <w:webHidden/>
+              </w:rPr>
+              <w:fldChar w:fldCharType="separate"/>
+            </w:r>
+            <w:r>
+              <w:rPr>
+                <w:noProof/>
+                <w:webHidden/>
+              </w:rPr>
+              <w:t>2</w:t>
+            </w:r>
+            <w:r>
+              <w:rPr>
+                <w:noProof/>
+                <w:webHidden/>
+              </w:rPr>
+              <w:fldChar w:fldCharType="end"/>
+            </w:r>
+          </w:hyperlink>
+        </w:p>
+        <w:p>
+          <w:pPr>
+            <w:pStyle w:val="T2"/>
+            <w:tabs>
+              <w:tab w:val="right" w:leader="dot" w:pos="9062"/>
+            </w:tabs>
+            <w:rPr>
+              <w:noProof/>
+            </w:rPr>
+          </w:pPr>
+          <w:hyperlink w:anchor="_Toc152427271" w:history="1">
+            <w:r>
+              <w:rPr>
+                <w:rStyle w:val="Kpr"/>
+                <w:noProof/>
+              </w:rPr>
+              <w:t>3 Phase Thyristor Rectifier</w:t>
+            </w:r>
+            <w:r>
+              <w:rPr>
+                <w:noProof/>
+                <w:webHidden/>
+              </w:rPr>
+              <w:tab/>
+            </w:r>
+            <w:r>
+              <w:rPr>
+                <w:noProof/>
+                <w:webHidden/>
+              </w:rPr>
+              <w:fldChar w:fldCharType="begin"/>
+            </w:r>
+            <w:r>
+              <w:rPr>
+                <w:noProof/>
+                <w:webHidden/>
+              </w:rPr>
+              <w:instrText xml:space="preserve"> PAGEREF _Toc152427271 \h </w:instrText>
+            </w:r>
+            <w:r>
+              <w:rPr>
+                <w:noProof/>
+                <w:webHidden/>
+              </w:rPr>
+            </w:r>
+            <w:r>
+              <w:rPr>
+                <w:noProof/>
+                <w:webHidden/>
+              </w:rPr>
+              <w:fldChar w:fldCharType="separate"/>
+            </w:r>
+            <w:r>
+              <w:rPr>
+                <w:noProof/>
+                <w:webHidden/>
+              </w:rPr>
+              <w:t>2</w:t>
+            </w:r>
+            <w:r>
+              <w:rPr>
+                <w:noProof/>
+                <w:webHidden/>
+              </w:rPr>
+              <w:fldChar w:fldCharType="end"/>
+            </w:r>
+          </w:hyperlink>
+        </w:p>
+        <w:p>
+          <w:pPr>
+            <w:pStyle w:val="T2"/>
+            <w:tabs>
+              <w:tab w:val="right" w:leader="dot" w:pos="9062"/>
+            </w:tabs>
+            <w:rPr>
+              <w:noProof/>
+            </w:rPr>
+          </w:pPr>
+          <w:hyperlink w:anchor="_Toc152427272" w:history="1">
+            <w:r>
+              <w:rPr>
+                <w:rStyle w:val="Kpr"/>
+                <w:noProof/>
+              </w:rPr>
+              <w:t>Centre-Tap Rectifier  +  Buck Converter</w:t>
+            </w:r>
+            <w:r>
+              <w:rPr>
+                <w:noProof/>
+                <w:webHidden/>
+              </w:rPr>
+              <w:tab/>
+            </w:r>
+            <w:r>
+              <w:rPr>
+                <w:noProof/>
+                <w:webHidden/>
+              </w:rPr>
+              <w:fldChar w:fldCharType="begin"/>
+            </w:r>
+            <w:r>
+              <w:rPr>
+                <w:noProof/>
+                <w:webHidden/>
+              </w:rPr>
+              <w:instrText xml:space="preserve"> PAGEREF _Toc152427272 \h </w:instrText>
+            </w:r>
+            <w:r>
+              <w:rPr>
+                <w:noProof/>
+                <w:webHidden/>
+              </w:rPr>
+            </w:r>
+            <w:r>
+              <w:rPr>
+                <w:noProof/>
+                <w:webHidden/>
+              </w:rPr>
+              <w:fldChar w:fldCharType="separate"/>
+            </w:r>
+            <w:r>
+              <w:rPr>
+                <w:noProof/>
+                <w:webHidden/>
+              </w:rPr>
+              <w:t>2</w:t>
+            </w:r>
+            <w:r>
+              <w:rPr>
+                <w:noProof/>
+                <w:webHidden/>
+              </w:rPr>
+              <w:fldChar w:fldCharType="end"/>
+            </w:r>
+          </w:hyperlink>
+        </w:p>
+        <w:p>
+          <w:pPr>
+            <w:pStyle w:val="T2"/>
+            <w:tabs>
+              <w:tab w:val="right" w:leader="dot" w:pos="9062"/>
+            </w:tabs>
+            <w:rPr>
+              <w:noProof/>
+            </w:rPr>
+          </w:pPr>
+          <w:hyperlink w:anchor="_Toc152427273" w:history="1">
+            <w:r>
+              <w:rPr>
+                <w:rStyle w:val="Kpr"/>
+                <w:noProof/>
+              </w:rPr>
+              <w:t>3 Phase Full Bridge Diode Rectifier  +  Buck Converter</w:t>
+            </w:r>
+            <w:r>
+              <w:rPr>
+                <w:noProof/>
+                <w:webHidden/>
+              </w:rPr>
+              <w:tab/>
+            </w:r>
+            <w:r>
+              <w:rPr>
+                <w:noProof/>
+                <w:webHidden/>
+              </w:rPr>
+              <w:fldChar w:fldCharType="begin"/>
+            </w:r>
+            <w:r>
+              <w:rPr>
+                <w:noProof/>
+                <w:webHidden/>
+              </w:rPr>
+              <w:instrText xml:space="preserve"> PAGEREF _Toc152427273 \h </w:instrText>
+            </w:r>
+            <w:r>
+              <w:rPr>
+                <w:noProof/>
+                <w:webHidden/>
+              </w:rPr>
+            </w:r>
+            <w:r>
+              <w:rPr>
+                <w:noProof/>
+                <w:webHidden/>
+              </w:rPr>
+              <w:fldChar w:fldCharType="separate"/>
+            </w:r>
+            <w:r>
+              <w:rPr>
+                <w:noProof/>
+                <w:webHidden/>
+              </w:rPr>
+              <w:t>3</w:t>
+            </w:r>
+            <w:r>
+              <w:rPr>
+                <w:noProof/>
+                <w:webHidden/>
+              </w:rPr>
+              <w:fldChar w:fldCharType="end"/>
+            </w:r>
+          </w:hyperlink>
+        </w:p>
+        <w:p>
+          <w:pPr>
+            <w:pStyle w:val="T1"/>
+            <w:tabs>
+              <w:tab w:val="right" w:leader="dot" w:pos="9062"/>
+            </w:tabs>
+            <w:rPr>
+              <w:noProof/>
+            </w:rPr>
+          </w:pPr>
+          <w:hyperlink w:anchor="_Toc152427274" w:history="1">
+            <w:r>
+              <w:rPr>
+                <w:rStyle w:val="Kpr"/>
+                <w:noProof/>
+              </w:rPr>
+              <w:t>SIMULATION</w:t>
+            </w:r>
+            <w:r>
+              <w:rPr>
+                <w:noProof/>
+                <w:webHidden/>
+              </w:rPr>
+              <w:tab/>
+            </w:r>
+            <w:r>
+              <w:rPr>
+                <w:noProof/>
+                <w:webHidden/>
+              </w:rPr>
+              <w:fldChar w:fldCharType="begin"/>
+            </w:r>
+            <w:r>
+              <w:rPr>
+                <w:noProof/>
+                <w:webHidden/>
+              </w:rPr>
+              <w:instrText xml:space="preserve"> PAGEREF _Toc152427274 \h </w:instrText>
+            </w:r>
+            <w:r>
+              <w:rPr>
+                <w:noProof/>
+                <w:webHidden/>
+              </w:rPr>
+            </w:r>
+            <w:r>
+              <w:rPr>
+                <w:noProof/>
+                <w:webHidden/>
+              </w:rPr>
+              <w:fldChar w:fldCharType="separate"/>
+            </w:r>
+            <w:r>
+              <w:rPr>
+                <w:noProof/>
+                <w:webHidden/>
+              </w:rPr>
+              <w:t>3</w:t>
+            </w:r>
+            <w:r>
+              <w:rPr>
+                <w:noProof/>
+                <w:webHidden/>
+              </w:rPr>
+              <w:fldChar w:fldCharType="end"/>
+            </w:r>
+          </w:hyperlink>
+        </w:p>
+        <w:p>
+          <w:pPr>
+            <w:pStyle w:val="T1"/>
+            <w:tabs>
+              <w:tab w:val="right" w:leader="dot" w:pos="9062"/>
+            </w:tabs>
+            <w:rPr>
+              <w:noProof/>
+            </w:rPr>
+          </w:pPr>
+          <w:hyperlink w:anchor="_Toc152427275" w:history="1">
+            <w:r>
+              <w:rPr>
+                <w:rStyle w:val="Kpr"/>
+                <w:noProof/>
+              </w:rPr>
+              <w:t>COMPONENT SELECTION</w:t>
+            </w:r>
+            <w:r>
+              <w:rPr>
+                <w:noProof/>
+                <w:webHidden/>
+              </w:rPr>
+              <w:tab/>
+            </w:r>
+            <w:r>
+              <w:rPr>
+                <w:noProof/>
+                <w:webHidden/>
+              </w:rPr>
+              <w:fldChar w:fldCharType="begin"/>
+            </w:r>
+            <w:r>
+              <w:rPr>
+                <w:noProof/>
+                <w:webHidden/>
+              </w:rPr>
+              <w:instrText xml:space="preserve"> PAGEREF _Toc152427275 \h </w:instrText>
+            </w:r>
+            <w:r>
+              <w:rPr>
+                <w:noProof/>
+                <w:webHidden/>
+              </w:rPr>
+            </w:r>
+            <w:r>
+              <w:rPr>
+                <w:noProof/>
+                <w:webHidden/>
+              </w:rPr>
+              <w:fldChar w:fldCharType="separate"/>
+            </w:r>
+            <w:r>
+              <w:rPr>
+                <w:noProof/>
+                <w:webHidden/>
+              </w:rPr>
+              <w:t>3</w:t>
+            </w:r>
+            <w:r>
+              <w:rPr>
+                <w:noProof/>
+                <w:webHidden/>
+              </w:rPr>
+              <w:fldChar w:fldCharType="end"/>
+            </w:r>
+          </w:hyperlink>
+        </w:p>
+        <w:p>
+          <w:pPr>
+            <w:pStyle w:val="T1"/>
+            <w:tabs>
+              <w:tab w:val="right" w:leader="dot" w:pos="9062"/>
+            </w:tabs>
+            <w:rPr>
+              <w:noProof/>
+            </w:rPr>
+          </w:pPr>
+          <w:hyperlink w:anchor="_Toc152427276" w:history="1">
+            <w:r>
+              <w:rPr>
+                <w:rStyle w:val="Kpr"/>
+                <w:noProof/>
+              </w:rPr>
+              <w:t>BONUS PARTS</w:t>
+            </w:r>
+            <w:r>
+              <w:rPr>
+                <w:noProof/>
+                <w:webHidden/>
+              </w:rPr>
+              <w:tab/>
+            </w:r>
+            <w:r>
+              <w:rPr>
+                <w:noProof/>
+                <w:webHidden/>
+              </w:rPr>
+              <w:fldChar w:fldCharType="begin"/>
+            </w:r>
+            <w:r>
+              <w:rPr>
+                <w:noProof/>
+                <w:webHidden/>
+              </w:rPr>
+              <w:instrText xml:space="preserve"> PAGEREF _Toc152427276 \h </w:instrText>
+            </w:r>
+            <w:r>
+              <w:rPr>
+                <w:noProof/>
+                <w:webHidden/>
+              </w:rPr>
+            </w:r>
+            <w:r>
+              <w:rPr>
+                <w:noProof/>
+                <w:webHidden/>
+              </w:rPr>
+              <w:fldChar w:fldCharType="separate"/>
+            </w:r>
+            <w:r>
+              <w:rPr>
+                <w:noProof/>
+                <w:webHidden/>
+              </w:rPr>
+              <w:t>4</w:t>
+            </w:r>
+            <w:r>
+              <w:rPr>
+                <w:noProof/>
+                <w:webHidden/>
+              </w:rPr>
+              <w:fldChar w:fldCharType="end"/>
+            </w:r>
+          </w:hyperlink>
+        </w:p>
+        <w:p>
+          <w:pPr>
+            <w:pStyle w:val="T2"/>
+            <w:tabs>
+              <w:tab w:val="right" w:leader="dot" w:pos="9062"/>
+            </w:tabs>
+            <w:rPr>
+              <w:noProof/>
+            </w:rPr>
+          </w:pPr>
+          <w:hyperlink w:anchor="_Toc152427277" w:history="1">
+            <w:r>
+              <w:rPr>
+                <w:rStyle w:val="Kpr"/>
+                <w:noProof/>
+              </w:rPr>
+              <w:t>PCB BONUS</w:t>
+            </w:r>
+            <w:r>
+              <w:rPr>
+                <w:noProof/>
+                <w:webHidden/>
+              </w:rPr>
+              <w:tab/>
+            </w:r>
+            <w:r>
+              <w:rPr>
+                <w:noProof/>
+                <w:webHidden/>
+              </w:rPr>
+              <w:fldChar w:fldCharType="begin"/>
+            </w:r>
+            <w:r>
+              <w:rPr>
+                <w:noProof/>
+                <w:webHidden/>
+              </w:rPr>
+              <w:instrText xml:space="preserve"> PAGEREF _Toc152427277 \h </w:instrText>
+            </w:r>
+            <w:r>
+              <w:rPr>
+                <w:noProof/>
+                <w:webHidden/>
+              </w:rPr>
+            </w:r>
+            <w:r>
+              <w:rPr>
+                <w:noProof/>
+                <w:webHidden/>
+              </w:rPr>
+              <w:fldChar w:fldCharType="separate"/>
+            </w:r>
+            <w:r>
+              <w:rPr>
+                <w:noProof/>
+                <w:webHidden/>
+              </w:rPr>
+              <w:t>4</w:t>
+            </w:r>
+            <w:r>
+              <w:rPr>
+                <w:noProof/>
+                <w:webHidden/>
+              </w:rPr>
+              <w:fldChar w:fldCharType="end"/>
+            </w:r>
+          </w:hyperlink>
+        </w:p>
+        <w:p>
+          <w:pPr>
+            <w:pStyle w:val="T2"/>
+            <w:tabs>
+              <w:tab w:val="right" w:leader="dot" w:pos="9062"/>
+            </w:tabs>
+            <w:rPr>
+              <w:noProof/>
+            </w:rPr>
+          </w:pPr>
+          <w:hyperlink w:anchor="_Toc152427278" w:history="1">
+            <w:r>
+              <w:rPr>
+                <w:rStyle w:val="Kpr"/>
+                <w:noProof/>
+              </w:rPr>
+              <w:t>COMPACTNESS BONUS</w:t>
+            </w:r>
+            <w:r>
+              <w:rPr>
+                <w:noProof/>
+                <w:webHidden/>
+              </w:rPr>
+              <w:tab/>
+            </w:r>
+            <w:r>
+              <w:rPr>
+                <w:noProof/>
+                <w:webHidden/>
+              </w:rPr>
+              <w:fldChar w:fldCharType="begin"/>
+            </w:r>
+            <w:r>
+              <w:rPr>
+                <w:noProof/>
+                <w:webHidden/>
+              </w:rPr>
+              <w:instrText xml:space="preserve"> PAGEREF _Toc152427278 \h </w:instrText>
+            </w:r>
+            <w:r>
+              <w:rPr>
+                <w:noProof/>
+                <w:webHidden/>
+              </w:rPr>
+            </w:r>
+            <w:r>
+              <w:rPr>
+                <w:noProof/>
+                <w:webHidden/>
+              </w:rPr>
+              <w:fldChar w:fldCharType="separate"/>
+            </w:r>
+            <w:r>
+              <w:rPr>
+                <w:noProof/>
+                <w:webHidden/>
+              </w:rPr>
+              <w:t>4</w:t>
+            </w:r>
+            <w:r>
+              <w:rPr>
+                <w:noProof/>
+                <w:webHidden/>
+              </w:rPr>
+              <w:fldChar w:fldCharType="end"/>
+            </w:r>
+          </w:hyperlink>
+        </w:p>
+        <w:p>
+          <w:r>
+            <w:rPr>
+              <w:b/>
+              <w:bCs/>
+            </w:rPr>
+            <w:fldChar w:fldCharType="end"/>
+          </w:r>
+        </w:p>
+      </w:sdtContent>
+    </w:sdt>
     <w:p>
       <w:pPr>
         <w:pStyle w:val="Balk1"/>
       </w:pPr>
-      <w:r>
-        <w:lastRenderedPageBreak/>
+      <w:bookmarkStart w:id="1" w:name="_Toc152427269"/>
+      <w:r>
         <w:t>INTRODUCTION</w:t>
       </w:r>
-    </w:p>
-    <w:p/>
-    <w:p/>
-    <w:p/>
-    <w:p/>
-    <w:p/>
-    <w:p/>
-    <w:p/>
-    <w:p/>
+      <w:bookmarkEnd w:id="1"/>
+    </w:p>
+    <w:p/>
+    <w:p>
+      <w:r>
+        <w:tab/>
+        <w:t>In this project, we are making a Wind Turine Battery Charger. We will implement a design for the given varying voltage input (15-25 V</w:t>
+      </w:r>
+      <w:r>
+        <w:rPr>
+          <w:vertAlign w:val="subscript"/>
+        </w:rPr>
+        <w:t>ll</w:t>
+      </w:r>
+      <w:r>
+        <w:t>) and output of 10 A current with the 20 percent of ripple. The design specificiations are given in the Github repository of the hardware project.</w:t>
+      </w:r>
+    </w:p>
+    <w:p/>
+    <w:p>
+      <w:r>
+        <w:tab/>
+        <w:t>We investigated the possible topologies that we might implement. We decided based on our calculations and other parameters like feasibility, easy to implement and cost. Throughout this report, we will investigate the toplogy selection in this report and analysis of the simulations. Based on the analysis, we will select our components.</w:t>
+      </w:r>
+      <w:r>
+        <w:t xml:space="preserve"> </w:t>
+      </w:r>
+      <w:r>
+        <w:t>We will try to focus on some Bonus Parts</w:t>
+      </w:r>
+      <w:r>
+        <w:t xml:space="preserve"> as well.</w:t>
+      </w:r>
+    </w:p>
     <w:p/>
     <w:p>
       <w:pPr>
         <w:pStyle w:val="Balk1"/>
       </w:pPr>
+      <w:bookmarkStart w:id="2" w:name="_Toc152427270"/>
       <w:r>
         <w:t>TOPOLOGY SELECTION</w:t>
       </w:r>
-    </w:p>
-    <w:p/>
-    <w:p/>
-    <w:p/>
-    <w:p/>
-    <w:p/>
-    <w:p/>
-    <w:p/>
-    <w:p/>
-    <w:p/>
-    <w:p/>
-    <w:p/>
-    <w:p/>
-    <w:p/>
-    <w:p/>
-    <w:p/>
-    <w:p/>
-    <w:p/>
-    <w:p/>
-    <w:p/>
-    <w:p/>
+      <w:bookmarkEnd w:id="2"/>
+    </w:p>
+    <w:p/>
+    <w:p>
+      <w:pPr>
+        <w:pStyle w:val="Balk2"/>
+      </w:pPr>
+      <w:bookmarkStart w:id="3" w:name="_Toc152427271"/>
+      <w:r>
+        <w:t>3 Phase Thyristor Rectifier</w:t>
+      </w:r>
+      <w:bookmarkEnd w:id="3"/>
+    </w:p>
+    <w:p/>
+    <w:p>
+      <w:pPr>
+        <w:ind w:left="708"/>
+      </w:pPr>
+      <w:r>
+        <w:t>For the 3 Phase Thyristor Rectifier, we researched for this project.  The advantages for this topol</w:t>
+      </w:r>
+      <w:r>
+        <w:t>o</w:t>
+      </w:r>
+      <w:r>
+        <w:t xml:space="preserve">gy are; </w:t>
+      </w:r>
+    </w:p>
+    <w:p>
+      <w:pPr>
+        <w:pStyle w:val="ListeParagraf"/>
+        <w:numPr>
+          <w:ilvl w:val="0"/>
+          <w:numId w:val="8"/>
+        </w:numPr>
+      </w:pPr>
+      <w:r>
+        <w:t>High power usage availabilty</w:t>
+      </w:r>
+    </w:p>
+    <w:p>
+      <w:pPr>
+        <w:pStyle w:val="ListeParagraf"/>
+        <w:numPr>
+          <w:ilvl w:val="0"/>
+          <w:numId w:val="8"/>
+        </w:numPr>
+      </w:pPr>
+      <w:r>
+        <w:t>There is no need to have a DC/DC</w:t>
+      </w:r>
+      <w:r>
+        <w:t xml:space="preserve"> </w:t>
+      </w:r>
+      <w:r>
+        <w:t>converter, since its output is controllable.</w:t>
+      </w:r>
+    </w:p>
+    <w:p>
+      <w:r>
+        <w:tab/>
+        <w:t>However, for this topology the disadvantages are more dominant</w:t>
+      </w:r>
+      <w:r>
+        <w:t>;</w:t>
+      </w:r>
+    </w:p>
+    <w:p>
+      <w:pPr>
+        <w:pStyle w:val="ListeParagraf"/>
+        <w:numPr>
+          <w:ilvl w:val="0"/>
+          <w:numId w:val="6"/>
+        </w:numPr>
+      </w:pPr>
+      <w:r>
+        <w:t>It cannot be used with high frequency, which will result in a high volume.</w:t>
+      </w:r>
+    </w:p>
+    <w:p>
+      <w:pPr>
+        <w:pStyle w:val="ListeParagraf"/>
+        <w:numPr>
+          <w:ilvl w:val="0"/>
+          <w:numId w:val="6"/>
+        </w:numPr>
+      </w:pPr>
+      <w:r>
+        <w:t>Its turn-on circuitry is not easy to implement.</w:t>
+      </w:r>
+    </w:p>
+    <w:p>
+      <w:pPr>
+        <w:pStyle w:val="ListeParagraf"/>
+        <w:numPr>
+          <w:ilvl w:val="0"/>
+          <w:numId w:val="6"/>
+        </w:numPr>
+      </w:pPr>
+      <w:r>
+        <w:t>Low switching speed, which will increase losses.</w:t>
+      </w:r>
+    </w:p>
+    <w:p>
+      <w:pPr>
+        <w:ind w:left="1068"/>
+      </w:pPr>
+    </w:p>
+    <w:p>
+      <w:pPr>
+        <w:pStyle w:val="Balk2"/>
+      </w:pPr>
+      <w:bookmarkStart w:id="4" w:name="_Toc152427272"/>
+      <w:r>
+        <w:t>Centre-Tap Rectifier  +  Buck Converter</w:t>
+      </w:r>
+      <w:bookmarkEnd w:id="4"/>
+    </w:p>
+    <w:p/>
+    <w:p>
+      <w:pPr>
+        <w:ind w:left="708"/>
+      </w:pPr>
+      <w:r>
+        <w:t xml:space="preserve">For the 3 Phase Thyristor Rectifier, we researched for this project.  The advantages for this topolpgy are; </w:t>
+      </w:r>
+    </w:p>
+    <w:p>
+      <w:pPr>
+        <w:pStyle w:val="ListeParagraf"/>
+        <w:numPr>
+          <w:ilvl w:val="0"/>
+          <w:numId w:val="2"/>
+        </w:numPr>
+      </w:pPr>
+      <w:r>
+        <w:t>Good voltage regulation</w:t>
+      </w:r>
+    </w:p>
+    <w:p>
+      <w:pPr>
+        <w:pStyle w:val="ListeParagraf"/>
+        <w:numPr>
+          <w:ilvl w:val="0"/>
+          <w:numId w:val="2"/>
+        </w:numPr>
+      </w:pPr>
+      <w:r>
+        <w:t>Less ripple</w:t>
+      </w:r>
+    </w:p>
+    <w:p>
+      <w:pPr>
+        <w:pStyle w:val="ListeParagraf"/>
+        <w:numPr>
+          <w:ilvl w:val="0"/>
+          <w:numId w:val="2"/>
+        </w:numPr>
+      </w:pPr>
+      <w:r>
+        <w:t>High efficiency</w:t>
+      </w:r>
+    </w:p>
+    <w:p>
+      <w:r>
+        <w:tab/>
+        <w:t>However, for this topology the disadvantages are more dominant.</w:t>
+      </w:r>
+    </w:p>
+    <w:p>
+      <w:pPr>
+        <w:pStyle w:val="ListeParagraf"/>
+        <w:numPr>
+          <w:ilvl w:val="0"/>
+          <w:numId w:val="1"/>
+        </w:numPr>
+      </w:pPr>
+      <w:r>
+        <w:t>Cost</w:t>
+      </w:r>
+    </w:p>
+    <w:p>
+      <w:pPr>
+        <w:pStyle w:val="ListeParagraf"/>
+        <w:numPr>
+          <w:ilvl w:val="0"/>
+          <w:numId w:val="1"/>
+        </w:numPr>
+      </w:pPr>
+      <w:r>
+        <w:t>Complexity</w:t>
+      </w:r>
+    </w:p>
+    <w:p>
+      <w:pPr>
+        <w:pStyle w:val="ListeParagraf"/>
+        <w:numPr>
+          <w:ilvl w:val="0"/>
+          <w:numId w:val="1"/>
+        </w:numPr>
+      </w:pPr>
+      <w:r>
+        <w:t>High switching losses</w:t>
+      </w:r>
+    </w:p>
+    <w:p/>
+    <w:p>
+      <w:pPr>
+        <w:pStyle w:val="Balk2"/>
+      </w:pPr>
+      <w:bookmarkStart w:id="5" w:name="_Toc152427273"/>
+      <w:r>
+        <w:t>3 Phase Full Bridge</w:t>
+      </w:r>
+      <w:r>
+        <w:t xml:space="preserve"> Diode</w:t>
+      </w:r>
+      <w:r>
+        <w:t xml:space="preserve"> Rectifier  +  Buck Converter</w:t>
+      </w:r>
+      <w:bookmarkEnd w:id="5"/>
+    </w:p>
+    <w:p/>
+    <w:p>
+      <w:pPr>
+        <w:ind w:left="708"/>
+      </w:pPr>
+      <w:r>
+        <w:t xml:space="preserve">For this project we decided to choose this topology since it provides a simple solution and </w:t>
+      </w:r>
+      <w:r>
+        <w:t xml:space="preserve"> cheaper compared to other topologies. </w:t>
+      </w:r>
+    </w:p>
+    <w:p>
+      <w:r>
+        <w:tab/>
+        <w:t>Here are advantages of the selection of this topology;</w:t>
+      </w:r>
+    </w:p>
+    <w:p>
+      <w:pPr>
+        <w:pStyle w:val="ListeParagraf"/>
+        <w:numPr>
+          <w:ilvl w:val="0"/>
+          <w:numId w:val="3"/>
+        </w:numPr>
+      </w:pPr>
+      <w:r>
+        <w:t>Compact Design</w:t>
+      </w:r>
+    </w:p>
+    <w:p>
+      <w:pPr>
+        <w:pStyle w:val="ListeParagraf"/>
+        <w:numPr>
+          <w:ilvl w:val="0"/>
+          <w:numId w:val="3"/>
+        </w:numPr>
+      </w:pPr>
+      <w:r>
+        <w:t>Cost Effectiveness</w:t>
+      </w:r>
+    </w:p>
+    <w:p>
+      <w:pPr>
+        <w:pStyle w:val="ListeParagraf"/>
+        <w:numPr>
+          <w:ilvl w:val="0"/>
+          <w:numId w:val="3"/>
+        </w:numPr>
+      </w:pPr>
+      <w:r>
+        <w:t>Open to more applications</w:t>
+      </w:r>
+    </w:p>
+    <w:p>
+      <w:pPr>
+        <w:pStyle w:val="ListeParagraf"/>
+        <w:numPr>
+          <w:ilvl w:val="0"/>
+          <w:numId w:val="3"/>
+        </w:numPr>
+      </w:pPr>
+      <w:r>
+        <w:t>Reliability</w:t>
+      </w:r>
+    </w:p>
+    <w:p/>
+    <w:p>
+      <w:pPr>
+        <w:ind w:left="708"/>
+      </w:pPr>
+      <w:r>
+        <w:t>However, we should consider the disadvantages and</w:t>
+      </w:r>
+      <w:r>
+        <w:t xml:space="preserve"> the major disadvantage we should consider is the efficiency. Buck converter is not efficient due to the components of the circuit. By selection of cicuit components, we will try to be as efficient as possible.</w:t>
+      </w:r>
+    </w:p>
+    <w:p>
+      <w:pPr>
+        <w:ind w:left="708"/>
+      </w:pPr>
+    </w:p>
     <w:p>
       <w:pPr>
         <w:pStyle w:val="Balk1"/>
       </w:pPr>
-      <w:r>
-        <w:lastRenderedPageBreak/>
+      <w:bookmarkStart w:id="6" w:name="_Toc152427274"/>
+      <w:r>
         <w:t>SIMULATION</w:t>
       </w:r>
-    </w:p>
-    <w:p/>
-    <w:p/>
-    <w:p/>
-    <w:p/>
-    <w:p/>
-    <w:p/>
-    <w:p/>
-    <w:p/>
-    <w:p/>
-    <w:p/>
-    <w:p/>
-    <w:p/>
-    <w:p/>
-    <w:p/>
-    <w:p/>
-    <w:p/>
-    <w:p/>
-    <w:p/>
-    <w:p/>
+      <w:bookmarkEnd w:id="6"/>
+    </w:p>
+    <w:p>
+      <w:pPr>
+        <w:pStyle w:val="Balk2"/>
+      </w:pPr>
+    </w:p>
     <w:p/>
     <w:p/>
     <w:p/>
@@ -358,14 +1467,93 @@
       <w:pPr>
         <w:pStyle w:val="Balk1"/>
       </w:pPr>
-      <w:r>
-        <w:lastRenderedPageBreak/>
+      <w:bookmarkStart w:id="7" w:name="_Toc152427275"/>
+      <w:r>
         <w:t>COMPONENT SELECTION</w:t>
       </w:r>
-    </w:p>
-    <w:p/>
-    <w:p/>
-    <w:p/>
+      <w:bookmarkEnd w:id="7"/>
+    </w:p>
+    <w:p/>
+    <w:p/>
+    <w:p/>
+    <w:p/>
+    <w:p/>
+    <w:p/>
+    <w:p>
+      <w:pPr>
+        <w:pStyle w:val="Balk1"/>
+      </w:pPr>
+      <w:bookmarkStart w:id="8" w:name="_Toc152427276"/>
+      <w:r>
+        <w:t>BONUS PARTS</w:t>
+      </w:r>
+      <w:bookmarkEnd w:id="8"/>
+    </w:p>
+    <w:p/>
+    <w:p>
+      <w:pPr>
+        <w:pStyle w:val="Balk2"/>
+      </w:pPr>
+      <w:bookmarkStart w:id="9" w:name="_Toc152427277"/>
+      <w:r>
+        <w:t>PCB BONUS</w:t>
+      </w:r>
+      <w:bookmarkEnd w:id="9"/>
+    </w:p>
+    <w:p>
+      <w:r>
+        <w:tab/>
+      </w:r>
+    </w:p>
+    <w:p>
+      <w:pPr>
+        <w:ind w:firstLine="708"/>
+        <w:jc w:val="both"/>
+      </w:pPr>
+      <w:r>
+        <w:t>We will try to build our circuitry on PCB by using  a building software. The main idea of the PCB is becoming more compact and neat. While building PCB, we should take consideration of the paths where too much current flows and seperate thoso as much as possible. Also, thermal considerations will be discussed according to our design and heat sink selection.</w:t>
+      </w:r>
+      <w:r>
+        <w:t xml:space="preserve"> </w:t>
+      </w:r>
+    </w:p>
+    <w:p/>
+    <w:p>
+      <w:pPr>
+        <w:pStyle w:val="Balk2"/>
+      </w:pPr>
+      <w:bookmarkStart w:id="10" w:name="_Toc152427278"/>
+      <w:r>
+        <w:t>COMPACTNESS BONUS</w:t>
+      </w:r>
+      <w:bookmarkEnd w:id="10"/>
+    </w:p>
+    <w:p>
+      <w:r>
+        <w:tab/>
+      </w:r>
+    </w:p>
+    <w:p>
+      <w:r>
+        <w:tab/>
+      </w:r>
+      <w:r>
+        <w:t>Since we will try to build a PCB, we will try to put our design in a compact and small way. We will try to build our design with a small inductor and capacitor. Our switching frequency becomes important in this manner and we will try to optimize by selecting a high switching frequency to avoid losses. While selecting a high frequency, we should take into consideration of our PCB design such that EMI effects are not afefct too much.</w:t>
+      </w:r>
+    </w:p>
+    <w:p>
+      <w:pPr>
+        <w:pStyle w:val="Balk2"/>
+      </w:pPr>
+    </w:p>
+    <w:p>
+      <w:pPr>
+        <w:pStyle w:val="Balk2"/>
+      </w:pPr>
+      <w:r>
+        <w:t>BMS (Battery Management System)</w:t>
+      </w:r>
+    </w:p>
     <w:p/>
     <w:p/>
     <w:p/>
@@ -377,6 +1565,939 @@
     </w:sectPr>
   </w:body>
 </w:document>
+</file>
+
+<file path=word/numbering.xml><?xml version="1.0" encoding="utf-8"?>
+<w:numbering xmlns:wpc="http://schemas.microsoft.com/office/word/2010/wordprocessingCanvas" xmlns:cx="http://schemas.microsoft.com/office/drawing/2014/chartex" xmlns:cx1="http://schemas.microsoft.com/office/drawing/2015/9/8/chartex" xmlns:cx2="http://schemas.microsoft.com/office/drawing/2015/10/21/chartex" xmlns:cx3="http://schemas.microsoft.com/office/drawing/2016/5/9/chartex" xmlns:cx4="http://schemas.microsoft.com/office/drawing/2016/5/10/chartex" xmlns:cx5="http://schemas.microsoft.com/office/drawing/2016/5/11/chartex" xmlns:cx6="http://schemas.microsoft.com/office/drawing/2016/5/12/chartex" xmlns:cx7="http://schemas.microsoft.com/office/drawing/2016/5/13/chartex" xmlns:cx8="http://schemas.microsoft.com/office/drawing/2016/5/14/chartex" xmlns:mc="http://schemas.openxmlformats.org/markup-compatibility/2006" xmlns:aink="http://schemas.microsoft.com/office/drawing/2016/ink" xmlns:am3d="http://schemas.microsoft.com/office/drawing/2017/model3d" xmlns:o="urn:schemas-microsoft-com:office:office" xmlns:oel="http://schemas.microsoft.com/office/2019/extlst" xmlns:r="http://schemas.openxmlformats.org/officeDocument/2006/relationships" xmlns:m="http://schemas.openxmlformats.org/officeDocument/2006/math" xmlns:v="urn:schemas-microsoft-com:vml" xmlns:wp14="http://schemas.microsoft.com/office/word/2010/wordprocessingDrawing" xmlns:wp="http://schemas.openxmlformats.org/drawingml/2006/wordprocessingDrawing" xmlns:w10="urn:schemas-microsoft-com:office:word" xmlns:w="http://schemas.openxmlformats.org/wordprocessingml/2006/main" xmlns:w14="http://schemas.microsoft.com/office/word/2010/wordml" xmlns:w15="http://schemas.microsoft.com/office/word/2012/wordml" xmlns:w16cex="http://schemas.microsoft.com/office/word/2018/wordml/cex" xmlns:w16cid="http://schemas.microsoft.com/office/word/2016/wordml/cid" xmlns:w16="http://schemas.microsoft.com/office/word/2018/wordml" xmlns:w16sdtdh="http://schemas.microsoft.com/office/word/2020/wordml/sdtdatahash" xmlns:w16se="http://schemas.microsoft.com/office/word/2015/wordml/symex" xmlns:wpg="http://schemas.microsoft.com/office/word/2010/wordprocessingGroup" xmlns:wpi="http://schemas.microsoft.com/office/word/2010/wordprocessingInk" xmlns:wne="http://schemas.microsoft.com/office/word/2006/wordml" xmlns:wps="http://schemas.microsoft.com/office/word/2010/wordprocessingShape" mc:Ignorable="w14 w15 w16se w16cid w16 w16cex w16sdtdh wp14">
+  <w:abstractNum w:abstractNumId="0" w15:restartNumberingAfterBreak="0">
+    <w:nsid w:val="0ED06BC2"/>
+    <w:multiLevelType w:val="hybridMultilevel"/>
+    <w:tmpl w:val="A1A821CE"/>
+    <w:lvl w:ilvl="0" w:tplc="041F0001">
+      <w:start w:val="1"/>
+      <w:numFmt w:val="bullet"/>
+      <w:lvlText w:val=""/>
+      <w:lvlJc w:val="left"/>
+      <w:pPr>
+        <w:ind w:left="1428" w:hanging="360"/>
+      </w:pPr>
+      <w:rPr>
+        <w:rFonts w:ascii="Symbol" w:hAnsi="Symbol" w:hint="default"/>
+      </w:rPr>
+    </w:lvl>
+    <w:lvl w:ilvl="1" w:tplc="041F0003" w:tentative="1">
+      <w:start w:val="1"/>
+      <w:numFmt w:val="bullet"/>
+      <w:lvlText w:val="o"/>
+      <w:lvlJc w:val="left"/>
+      <w:pPr>
+        <w:ind w:left="2148" w:hanging="360"/>
+      </w:pPr>
+      <w:rPr>
+        <w:rFonts w:ascii="Courier New" w:hAnsi="Courier New" w:cs="Courier New" w:hint="default"/>
+      </w:rPr>
+    </w:lvl>
+    <w:lvl w:ilvl="2" w:tplc="041F0005" w:tentative="1">
+      <w:start w:val="1"/>
+      <w:numFmt w:val="bullet"/>
+      <w:lvlText w:val=""/>
+      <w:lvlJc w:val="left"/>
+      <w:pPr>
+        <w:ind w:left="2868" w:hanging="360"/>
+      </w:pPr>
+      <w:rPr>
+        <w:rFonts w:ascii="Wingdings" w:hAnsi="Wingdings" w:hint="default"/>
+      </w:rPr>
+    </w:lvl>
+    <w:lvl w:ilvl="3" w:tplc="041F0001" w:tentative="1">
+      <w:start w:val="1"/>
+      <w:numFmt w:val="bullet"/>
+      <w:lvlText w:val=""/>
+      <w:lvlJc w:val="left"/>
+      <w:pPr>
+        <w:ind w:left="3588" w:hanging="360"/>
+      </w:pPr>
+      <w:rPr>
+        <w:rFonts w:ascii="Symbol" w:hAnsi="Symbol" w:hint="default"/>
+      </w:rPr>
+    </w:lvl>
+    <w:lvl w:ilvl="4" w:tplc="041F0003" w:tentative="1">
+      <w:start w:val="1"/>
+      <w:numFmt w:val="bullet"/>
+      <w:lvlText w:val="o"/>
+      <w:lvlJc w:val="left"/>
+      <w:pPr>
+        <w:ind w:left="4308" w:hanging="360"/>
+      </w:pPr>
+      <w:rPr>
+        <w:rFonts w:ascii="Courier New" w:hAnsi="Courier New" w:cs="Courier New" w:hint="default"/>
+      </w:rPr>
+    </w:lvl>
+    <w:lvl w:ilvl="5" w:tplc="041F0005" w:tentative="1">
+      <w:start w:val="1"/>
+      <w:numFmt w:val="bullet"/>
+      <w:lvlText w:val=""/>
+      <w:lvlJc w:val="left"/>
+      <w:pPr>
+        <w:ind w:left="5028" w:hanging="360"/>
+      </w:pPr>
+      <w:rPr>
+        <w:rFonts w:ascii="Wingdings" w:hAnsi="Wingdings" w:hint="default"/>
+      </w:rPr>
+    </w:lvl>
+    <w:lvl w:ilvl="6" w:tplc="041F0001" w:tentative="1">
+      <w:start w:val="1"/>
+      <w:numFmt w:val="bullet"/>
+      <w:lvlText w:val=""/>
+      <w:lvlJc w:val="left"/>
+      <w:pPr>
+        <w:ind w:left="5748" w:hanging="360"/>
+      </w:pPr>
+      <w:rPr>
+        <w:rFonts w:ascii="Symbol" w:hAnsi="Symbol" w:hint="default"/>
+      </w:rPr>
+    </w:lvl>
+    <w:lvl w:ilvl="7" w:tplc="041F0003" w:tentative="1">
+      <w:start w:val="1"/>
+      <w:numFmt w:val="bullet"/>
+      <w:lvlText w:val="o"/>
+      <w:lvlJc w:val="left"/>
+      <w:pPr>
+        <w:ind w:left="6468" w:hanging="360"/>
+      </w:pPr>
+      <w:rPr>
+        <w:rFonts w:ascii="Courier New" w:hAnsi="Courier New" w:cs="Courier New" w:hint="default"/>
+      </w:rPr>
+    </w:lvl>
+    <w:lvl w:ilvl="8" w:tplc="041F0005" w:tentative="1">
+      <w:start w:val="1"/>
+      <w:numFmt w:val="bullet"/>
+      <w:lvlText w:val=""/>
+      <w:lvlJc w:val="left"/>
+      <w:pPr>
+        <w:ind w:left="7188" w:hanging="360"/>
+      </w:pPr>
+      <w:rPr>
+        <w:rFonts w:ascii="Wingdings" w:hAnsi="Wingdings" w:hint="default"/>
+      </w:rPr>
+    </w:lvl>
+  </w:abstractNum>
+  <w:abstractNum w:abstractNumId="1" w15:restartNumberingAfterBreak="0">
+    <w:nsid w:val="145B0EC1"/>
+    <w:multiLevelType w:val="hybridMultilevel"/>
+    <w:tmpl w:val="4BD823E2"/>
+    <w:lvl w:ilvl="0" w:tplc="041F0001">
+      <w:start w:val="1"/>
+      <w:numFmt w:val="bullet"/>
+      <w:lvlText w:val=""/>
+      <w:lvlJc w:val="left"/>
+      <w:pPr>
+        <w:ind w:left="1428" w:hanging="360"/>
+      </w:pPr>
+      <w:rPr>
+        <w:rFonts w:ascii="Symbol" w:hAnsi="Symbol" w:hint="default"/>
+      </w:rPr>
+    </w:lvl>
+    <w:lvl w:ilvl="1" w:tplc="041F0003" w:tentative="1">
+      <w:start w:val="1"/>
+      <w:numFmt w:val="bullet"/>
+      <w:lvlText w:val="o"/>
+      <w:lvlJc w:val="left"/>
+      <w:pPr>
+        <w:ind w:left="2148" w:hanging="360"/>
+      </w:pPr>
+      <w:rPr>
+        <w:rFonts w:ascii="Courier New" w:hAnsi="Courier New" w:cs="Courier New" w:hint="default"/>
+      </w:rPr>
+    </w:lvl>
+    <w:lvl w:ilvl="2" w:tplc="041F0005" w:tentative="1">
+      <w:start w:val="1"/>
+      <w:numFmt w:val="bullet"/>
+      <w:lvlText w:val=""/>
+      <w:lvlJc w:val="left"/>
+      <w:pPr>
+        <w:ind w:left="2868" w:hanging="360"/>
+      </w:pPr>
+      <w:rPr>
+        <w:rFonts w:ascii="Wingdings" w:hAnsi="Wingdings" w:hint="default"/>
+      </w:rPr>
+    </w:lvl>
+    <w:lvl w:ilvl="3" w:tplc="041F0001" w:tentative="1">
+      <w:start w:val="1"/>
+      <w:numFmt w:val="bullet"/>
+      <w:lvlText w:val=""/>
+      <w:lvlJc w:val="left"/>
+      <w:pPr>
+        <w:ind w:left="3588" w:hanging="360"/>
+      </w:pPr>
+      <w:rPr>
+        <w:rFonts w:ascii="Symbol" w:hAnsi="Symbol" w:hint="default"/>
+      </w:rPr>
+    </w:lvl>
+    <w:lvl w:ilvl="4" w:tplc="041F0003" w:tentative="1">
+      <w:start w:val="1"/>
+      <w:numFmt w:val="bullet"/>
+      <w:lvlText w:val="o"/>
+      <w:lvlJc w:val="left"/>
+      <w:pPr>
+        <w:ind w:left="4308" w:hanging="360"/>
+      </w:pPr>
+      <w:rPr>
+        <w:rFonts w:ascii="Courier New" w:hAnsi="Courier New" w:cs="Courier New" w:hint="default"/>
+      </w:rPr>
+    </w:lvl>
+    <w:lvl w:ilvl="5" w:tplc="041F0005" w:tentative="1">
+      <w:start w:val="1"/>
+      <w:numFmt w:val="bullet"/>
+      <w:lvlText w:val=""/>
+      <w:lvlJc w:val="left"/>
+      <w:pPr>
+        <w:ind w:left="5028" w:hanging="360"/>
+      </w:pPr>
+      <w:rPr>
+        <w:rFonts w:ascii="Wingdings" w:hAnsi="Wingdings" w:hint="default"/>
+      </w:rPr>
+    </w:lvl>
+    <w:lvl w:ilvl="6" w:tplc="041F0001" w:tentative="1">
+      <w:start w:val="1"/>
+      <w:numFmt w:val="bullet"/>
+      <w:lvlText w:val=""/>
+      <w:lvlJc w:val="left"/>
+      <w:pPr>
+        <w:ind w:left="5748" w:hanging="360"/>
+      </w:pPr>
+      <w:rPr>
+        <w:rFonts w:ascii="Symbol" w:hAnsi="Symbol" w:hint="default"/>
+      </w:rPr>
+    </w:lvl>
+    <w:lvl w:ilvl="7" w:tplc="041F0003" w:tentative="1">
+      <w:start w:val="1"/>
+      <w:numFmt w:val="bullet"/>
+      <w:lvlText w:val="o"/>
+      <w:lvlJc w:val="left"/>
+      <w:pPr>
+        <w:ind w:left="6468" w:hanging="360"/>
+      </w:pPr>
+      <w:rPr>
+        <w:rFonts w:ascii="Courier New" w:hAnsi="Courier New" w:cs="Courier New" w:hint="default"/>
+      </w:rPr>
+    </w:lvl>
+    <w:lvl w:ilvl="8" w:tplc="041F0005" w:tentative="1">
+      <w:start w:val="1"/>
+      <w:numFmt w:val="bullet"/>
+      <w:lvlText w:val=""/>
+      <w:lvlJc w:val="left"/>
+      <w:pPr>
+        <w:ind w:left="7188" w:hanging="360"/>
+      </w:pPr>
+      <w:rPr>
+        <w:rFonts w:ascii="Wingdings" w:hAnsi="Wingdings" w:hint="default"/>
+      </w:rPr>
+    </w:lvl>
+  </w:abstractNum>
+  <w:abstractNum w:abstractNumId="2" w15:restartNumberingAfterBreak="0">
+    <w:nsid w:val="3FB13C4B"/>
+    <w:multiLevelType w:val="hybridMultilevel"/>
+    <w:tmpl w:val="7D24306E"/>
+    <w:lvl w:ilvl="0" w:tplc="041F0001">
+      <w:start w:val="1"/>
+      <w:numFmt w:val="bullet"/>
+      <w:lvlText w:val=""/>
+      <w:lvlJc w:val="left"/>
+      <w:pPr>
+        <w:ind w:left="1428" w:hanging="360"/>
+      </w:pPr>
+      <w:rPr>
+        <w:rFonts w:ascii="Symbol" w:hAnsi="Symbol" w:hint="default"/>
+      </w:rPr>
+    </w:lvl>
+    <w:lvl w:ilvl="1" w:tplc="041F0003" w:tentative="1">
+      <w:start w:val="1"/>
+      <w:numFmt w:val="bullet"/>
+      <w:lvlText w:val="o"/>
+      <w:lvlJc w:val="left"/>
+      <w:pPr>
+        <w:ind w:left="2148" w:hanging="360"/>
+      </w:pPr>
+      <w:rPr>
+        <w:rFonts w:ascii="Courier New" w:hAnsi="Courier New" w:cs="Courier New" w:hint="default"/>
+      </w:rPr>
+    </w:lvl>
+    <w:lvl w:ilvl="2" w:tplc="041F0005" w:tentative="1">
+      <w:start w:val="1"/>
+      <w:numFmt w:val="bullet"/>
+      <w:lvlText w:val=""/>
+      <w:lvlJc w:val="left"/>
+      <w:pPr>
+        <w:ind w:left="2868" w:hanging="360"/>
+      </w:pPr>
+      <w:rPr>
+        <w:rFonts w:ascii="Wingdings" w:hAnsi="Wingdings" w:hint="default"/>
+      </w:rPr>
+    </w:lvl>
+    <w:lvl w:ilvl="3" w:tplc="041F0001" w:tentative="1">
+      <w:start w:val="1"/>
+      <w:numFmt w:val="bullet"/>
+      <w:lvlText w:val=""/>
+      <w:lvlJc w:val="left"/>
+      <w:pPr>
+        <w:ind w:left="3588" w:hanging="360"/>
+      </w:pPr>
+      <w:rPr>
+        <w:rFonts w:ascii="Symbol" w:hAnsi="Symbol" w:hint="default"/>
+      </w:rPr>
+    </w:lvl>
+    <w:lvl w:ilvl="4" w:tplc="041F0003" w:tentative="1">
+      <w:start w:val="1"/>
+      <w:numFmt w:val="bullet"/>
+      <w:lvlText w:val="o"/>
+      <w:lvlJc w:val="left"/>
+      <w:pPr>
+        <w:ind w:left="4308" w:hanging="360"/>
+      </w:pPr>
+      <w:rPr>
+        <w:rFonts w:ascii="Courier New" w:hAnsi="Courier New" w:cs="Courier New" w:hint="default"/>
+      </w:rPr>
+    </w:lvl>
+    <w:lvl w:ilvl="5" w:tplc="041F0005" w:tentative="1">
+      <w:start w:val="1"/>
+      <w:numFmt w:val="bullet"/>
+      <w:lvlText w:val=""/>
+      <w:lvlJc w:val="left"/>
+      <w:pPr>
+        <w:ind w:left="5028" w:hanging="360"/>
+      </w:pPr>
+      <w:rPr>
+        <w:rFonts w:ascii="Wingdings" w:hAnsi="Wingdings" w:hint="default"/>
+      </w:rPr>
+    </w:lvl>
+    <w:lvl w:ilvl="6" w:tplc="041F0001" w:tentative="1">
+      <w:start w:val="1"/>
+      <w:numFmt w:val="bullet"/>
+      <w:lvlText w:val=""/>
+      <w:lvlJc w:val="left"/>
+      <w:pPr>
+        <w:ind w:left="5748" w:hanging="360"/>
+      </w:pPr>
+      <w:rPr>
+        <w:rFonts w:ascii="Symbol" w:hAnsi="Symbol" w:hint="default"/>
+      </w:rPr>
+    </w:lvl>
+    <w:lvl w:ilvl="7" w:tplc="041F0003" w:tentative="1">
+      <w:start w:val="1"/>
+      <w:numFmt w:val="bullet"/>
+      <w:lvlText w:val="o"/>
+      <w:lvlJc w:val="left"/>
+      <w:pPr>
+        <w:ind w:left="6468" w:hanging="360"/>
+      </w:pPr>
+      <w:rPr>
+        <w:rFonts w:ascii="Courier New" w:hAnsi="Courier New" w:cs="Courier New" w:hint="default"/>
+      </w:rPr>
+    </w:lvl>
+    <w:lvl w:ilvl="8" w:tplc="041F0005" w:tentative="1">
+      <w:start w:val="1"/>
+      <w:numFmt w:val="bullet"/>
+      <w:lvlText w:val=""/>
+      <w:lvlJc w:val="left"/>
+      <w:pPr>
+        <w:ind w:left="7188" w:hanging="360"/>
+      </w:pPr>
+      <w:rPr>
+        <w:rFonts w:ascii="Wingdings" w:hAnsi="Wingdings" w:hint="default"/>
+      </w:rPr>
+    </w:lvl>
+  </w:abstractNum>
+  <w:abstractNum w:abstractNumId="3" w15:restartNumberingAfterBreak="0">
+    <w:nsid w:val="4A0C7176"/>
+    <w:multiLevelType w:val="hybridMultilevel"/>
+    <w:tmpl w:val="35964C0C"/>
+    <w:lvl w:ilvl="0" w:tplc="041F0001">
+      <w:start w:val="1"/>
+      <w:numFmt w:val="bullet"/>
+      <w:lvlText w:val=""/>
+      <w:lvlJc w:val="left"/>
+      <w:pPr>
+        <w:ind w:left="1428" w:hanging="360"/>
+      </w:pPr>
+      <w:rPr>
+        <w:rFonts w:ascii="Symbol" w:hAnsi="Symbol" w:hint="default"/>
+      </w:rPr>
+    </w:lvl>
+    <w:lvl w:ilvl="1" w:tplc="041F0003" w:tentative="1">
+      <w:start w:val="1"/>
+      <w:numFmt w:val="bullet"/>
+      <w:lvlText w:val="o"/>
+      <w:lvlJc w:val="left"/>
+      <w:pPr>
+        <w:ind w:left="2148" w:hanging="360"/>
+      </w:pPr>
+      <w:rPr>
+        <w:rFonts w:ascii="Courier New" w:hAnsi="Courier New" w:cs="Courier New" w:hint="default"/>
+      </w:rPr>
+    </w:lvl>
+    <w:lvl w:ilvl="2" w:tplc="041F0005" w:tentative="1">
+      <w:start w:val="1"/>
+      <w:numFmt w:val="bullet"/>
+      <w:lvlText w:val=""/>
+      <w:lvlJc w:val="left"/>
+      <w:pPr>
+        <w:ind w:left="2868" w:hanging="360"/>
+      </w:pPr>
+      <w:rPr>
+        <w:rFonts w:ascii="Wingdings" w:hAnsi="Wingdings" w:hint="default"/>
+      </w:rPr>
+    </w:lvl>
+    <w:lvl w:ilvl="3" w:tplc="041F0001" w:tentative="1">
+      <w:start w:val="1"/>
+      <w:numFmt w:val="bullet"/>
+      <w:lvlText w:val=""/>
+      <w:lvlJc w:val="left"/>
+      <w:pPr>
+        <w:ind w:left="3588" w:hanging="360"/>
+      </w:pPr>
+      <w:rPr>
+        <w:rFonts w:ascii="Symbol" w:hAnsi="Symbol" w:hint="default"/>
+      </w:rPr>
+    </w:lvl>
+    <w:lvl w:ilvl="4" w:tplc="041F0003" w:tentative="1">
+      <w:start w:val="1"/>
+      <w:numFmt w:val="bullet"/>
+      <w:lvlText w:val="o"/>
+      <w:lvlJc w:val="left"/>
+      <w:pPr>
+        <w:ind w:left="4308" w:hanging="360"/>
+      </w:pPr>
+      <w:rPr>
+        <w:rFonts w:ascii="Courier New" w:hAnsi="Courier New" w:cs="Courier New" w:hint="default"/>
+      </w:rPr>
+    </w:lvl>
+    <w:lvl w:ilvl="5" w:tplc="041F0005" w:tentative="1">
+      <w:start w:val="1"/>
+      <w:numFmt w:val="bullet"/>
+      <w:lvlText w:val=""/>
+      <w:lvlJc w:val="left"/>
+      <w:pPr>
+        <w:ind w:left="5028" w:hanging="360"/>
+      </w:pPr>
+      <w:rPr>
+        <w:rFonts w:ascii="Wingdings" w:hAnsi="Wingdings" w:hint="default"/>
+      </w:rPr>
+    </w:lvl>
+    <w:lvl w:ilvl="6" w:tplc="041F0001" w:tentative="1">
+      <w:start w:val="1"/>
+      <w:numFmt w:val="bullet"/>
+      <w:lvlText w:val=""/>
+      <w:lvlJc w:val="left"/>
+      <w:pPr>
+        <w:ind w:left="5748" w:hanging="360"/>
+      </w:pPr>
+      <w:rPr>
+        <w:rFonts w:ascii="Symbol" w:hAnsi="Symbol" w:hint="default"/>
+      </w:rPr>
+    </w:lvl>
+    <w:lvl w:ilvl="7" w:tplc="041F0003" w:tentative="1">
+      <w:start w:val="1"/>
+      <w:numFmt w:val="bullet"/>
+      <w:lvlText w:val="o"/>
+      <w:lvlJc w:val="left"/>
+      <w:pPr>
+        <w:ind w:left="6468" w:hanging="360"/>
+      </w:pPr>
+      <w:rPr>
+        <w:rFonts w:ascii="Courier New" w:hAnsi="Courier New" w:cs="Courier New" w:hint="default"/>
+      </w:rPr>
+    </w:lvl>
+    <w:lvl w:ilvl="8" w:tplc="041F0005" w:tentative="1">
+      <w:start w:val="1"/>
+      <w:numFmt w:val="bullet"/>
+      <w:lvlText w:val=""/>
+      <w:lvlJc w:val="left"/>
+      <w:pPr>
+        <w:ind w:left="7188" w:hanging="360"/>
+      </w:pPr>
+      <w:rPr>
+        <w:rFonts w:ascii="Wingdings" w:hAnsi="Wingdings" w:hint="default"/>
+      </w:rPr>
+    </w:lvl>
+  </w:abstractNum>
+  <w:abstractNum w:abstractNumId="4" w15:restartNumberingAfterBreak="0">
+    <w:nsid w:val="50EA5CA1"/>
+    <w:multiLevelType w:val="hybridMultilevel"/>
+    <w:tmpl w:val="AEDE2298"/>
+    <w:lvl w:ilvl="0" w:tplc="041F0001">
+      <w:start w:val="1"/>
+      <w:numFmt w:val="bullet"/>
+      <w:lvlText w:val=""/>
+      <w:lvlJc w:val="left"/>
+      <w:pPr>
+        <w:ind w:left="1428" w:hanging="360"/>
+      </w:pPr>
+      <w:rPr>
+        <w:rFonts w:ascii="Symbol" w:hAnsi="Symbol" w:hint="default"/>
+      </w:rPr>
+    </w:lvl>
+    <w:lvl w:ilvl="1" w:tplc="041F0003" w:tentative="1">
+      <w:start w:val="1"/>
+      <w:numFmt w:val="bullet"/>
+      <w:lvlText w:val="o"/>
+      <w:lvlJc w:val="left"/>
+      <w:pPr>
+        <w:ind w:left="2148" w:hanging="360"/>
+      </w:pPr>
+      <w:rPr>
+        <w:rFonts w:ascii="Courier New" w:hAnsi="Courier New" w:cs="Courier New" w:hint="default"/>
+      </w:rPr>
+    </w:lvl>
+    <w:lvl w:ilvl="2" w:tplc="041F0005" w:tentative="1">
+      <w:start w:val="1"/>
+      <w:numFmt w:val="bullet"/>
+      <w:lvlText w:val=""/>
+      <w:lvlJc w:val="left"/>
+      <w:pPr>
+        <w:ind w:left="2868" w:hanging="360"/>
+      </w:pPr>
+      <w:rPr>
+        <w:rFonts w:ascii="Wingdings" w:hAnsi="Wingdings" w:hint="default"/>
+      </w:rPr>
+    </w:lvl>
+    <w:lvl w:ilvl="3" w:tplc="041F0001" w:tentative="1">
+      <w:start w:val="1"/>
+      <w:numFmt w:val="bullet"/>
+      <w:lvlText w:val=""/>
+      <w:lvlJc w:val="left"/>
+      <w:pPr>
+        <w:ind w:left="3588" w:hanging="360"/>
+      </w:pPr>
+      <w:rPr>
+        <w:rFonts w:ascii="Symbol" w:hAnsi="Symbol" w:hint="default"/>
+      </w:rPr>
+    </w:lvl>
+    <w:lvl w:ilvl="4" w:tplc="041F0003" w:tentative="1">
+      <w:start w:val="1"/>
+      <w:numFmt w:val="bullet"/>
+      <w:lvlText w:val="o"/>
+      <w:lvlJc w:val="left"/>
+      <w:pPr>
+        <w:ind w:left="4308" w:hanging="360"/>
+      </w:pPr>
+      <w:rPr>
+        <w:rFonts w:ascii="Courier New" w:hAnsi="Courier New" w:cs="Courier New" w:hint="default"/>
+      </w:rPr>
+    </w:lvl>
+    <w:lvl w:ilvl="5" w:tplc="041F0005" w:tentative="1">
+      <w:start w:val="1"/>
+      <w:numFmt w:val="bullet"/>
+      <w:lvlText w:val=""/>
+      <w:lvlJc w:val="left"/>
+      <w:pPr>
+        <w:ind w:left="5028" w:hanging="360"/>
+      </w:pPr>
+      <w:rPr>
+        <w:rFonts w:ascii="Wingdings" w:hAnsi="Wingdings" w:hint="default"/>
+      </w:rPr>
+    </w:lvl>
+    <w:lvl w:ilvl="6" w:tplc="041F0001" w:tentative="1">
+      <w:start w:val="1"/>
+      <w:numFmt w:val="bullet"/>
+      <w:lvlText w:val=""/>
+      <w:lvlJc w:val="left"/>
+      <w:pPr>
+        <w:ind w:left="5748" w:hanging="360"/>
+      </w:pPr>
+      <w:rPr>
+        <w:rFonts w:ascii="Symbol" w:hAnsi="Symbol" w:hint="default"/>
+      </w:rPr>
+    </w:lvl>
+    <w:lvl w:ilvl="7" w:tplc="041F0003" w:tentative="1">
+      <w:start w:val="1"/>
+      <w:numFmt w:val="bullet"/>
+      <w:lvlText w:val="o"/>
+      <w:lvlJc w:val="left"/>
+      <w:pPr>
+        <w:ind w:left="6468" w:hanging="360"/>
+      </w:pPr>
+      <w:rPr>
+        <w:rFonts w:ascii="Courier New" w:hAnsi="Courier New" w:cs="Courier New" w:hint="default"/>
+      </w:rPr>
+    </w:lvl>
+    <w:lvl w:ilvl="8" w:tplc="041F0005" w:tentative="1">
+      <w:start w:val="1"/>
+      <w:numFmt w:val="bullet"/>
+      <w:lvlText w:val=""/>
+      <w:lvlJc w:val="left"/>
+      <w:pPr>
+        <w:ind w:left="7188" w:hanging="360"/>
+      </w:pPr>
+      <w:rPr>
+        <w:rFonts w:ascii="Wingdings" w:hAnsi="Wingdings" w:hint="default"/>
+      </w:rPr>
+    </w:lvl>
+  </w:abstractNum>
+  <w:abstractNum w:abstractNumId="5" w15:restartNumberingAfterBreak="0">
+    <w:nsid w:val="5933395C"/>
+    <w:multiLevelType w:val="hybridMultilevel"/>
+    <w:tmpl w:val="6D70BA50"/>
+    <w:lvl w:ilvl="0" w:tplc="041F0001">
+      <w:start w:val="1"/>
+      <w:numFmt w:val="bullet"/>
+      <w:lvlText w:val=""/>
+      <w:lvlJc w:val="left"/>
+      <w:pPr>
+        <w:ind w:left="1428" w:hanging="360"/>
+      </w:pPr>
+      <w:rPr>
+        <w:rFonts w:ascii="Symbol" w:hAnsi="Symbol" w:hint="default"/>
+      </w:rPr>
+    </w:lvl>
+    <w:lvl w:ilvl="1" w:tplc="041F0003" w:tentative="1">
+      <w:start w:val="1"/>
+      <w:numFmt w:val="bullet"/>
+      <w:lvlText w:val="o"/>
+      <w:lvlJc w:val="left"/>
+      <w:pPr>
+        <w:ind w:left="2148" w:hanging="360"/>
+      </w:pPr>
+      <w:rPr>
+        <w:rFonts w:ascii="Courier New" w:hAnsi="Courier New" w:cs="Courier New" w:hint="default"/>
+      </w:rPr>
+    </w:lvl>
+    <w:lvl w:ilvl="2" w:tplc="041F0005" w:tentative="1">
+      <w:start w:val="1"/>
+      <w:numFmt w:val="bullet"/>
+      <w:lvlText w:val=""/>
+      <w:lvlJc w:val="left"/>
+      <w:pPr>
+        <w:ind w:left="2868" w:hanging="360"/>
+      </w:pPr>
+      <w:rPr>
+        <w:rFonts w:ascii="Wingdings" w:hAnsi="Wingdings" w:hint="default"/>
+      </w:rPr>
+    </w:lvl>
+    <w:lvl w:ilvl="3" w:tplc="041F0001" w:tentative="1">
+      <w:start w:val="1"/>
+      <w:numFmt w:val="bullet"/>
+      <w:lvlText w:val=""/>
+      <w:lvlJc w:val="left"/>
+      <w:pPr>
+        <w:ind w:left="3588" w:hanging="360"/>
+      </w:pPr>
+      <w:rPr>
+        <w:rFonts w:ascii="Symbol" w:hAnsi="Symbol" w:hint="default"/>
+      </w:rPr>
+    </w:lvl>
+    <w:lvl w:ilvl="4" w:tplc="041F0003" w:tentative="1">
+      <w:start w:val="1"/>
+      <w:numFmt w:val="bullet"/>
+      <w:lvlText w:val="o"/>
+      <w:lvlJc w:val="left"/>
+      <w:pPr>
+        <w:ind w:left="4308" w:hanging="360"/>
+      </w:pPr>
+      <w:rPr>
+        <w:rFonts w:ascii="Courier New" w:hAnsi="Courier New" w:cs="Courier New" w:hint="default"/>
+      </w:rPr>
+    </w:lvl>
+    <w:lvl w:ilvl="5" w:tplc="041F0005" w:tentative="1">
+      <w:start w:val="1"/>
+      <w:numFmt w:val="bullet"/>
+      <w:lvlText w:val=""/>
+      <w:lvlJc w:val="left"/>
+      <w:pPr>
+        <w:ind w:left="5028" w:hanging="360"/>
+      </w:pPr>
+      <w:rPr>
+        <w:rFonts w:ascii="Wingdings" w:hAnsi="Wingdings" w:hint="default"/>
+      </w:rPr>
+    </w:lvl>
+    <w:lvl w:ilvl="6" w:tplc="041F0001" w:tentative="1">
+      <w:start w:val="1"/>
+      <w:numFmt w:val="bullet"/>
+      <w:lvlText w:val=""/>
+      <w:lvlJc w:val="left"/>
+      <w:pPr>
+        <w:ind w:left="5748" w:hanging="360"/>
+      </w:pPr>
+      <w:rPr>
+        <w:rFonts w:ascii="Symbol" w:hAnsi="Symbol" w:hint="default"/>
+      </w:rPr>
+    </w:lvl>
+    <w:lvl w:ilvl="7" w:tplc="041F0003" w:tentative="1">
+      <w:start w:val="1"/>
+      <w:numFmt w:val="bullet"/>
+      <w:lvlText w:val="o"/>
+      <w:lvlJc w:val="left"/>
+      <w:pPr>
+        <w:ind w:left="6468" w:hanging="360"/>
+      </w:pPr>
+      <w:rPr>
+        <w:rFonts w:ascii="Courier New" w:hAnsi="Courier New" w:cs="Courier New" w:hint="default"/>
+      </w:rPr>
+    </w:lvl>
+    <w:lvl w:ilvl="8" w:tplc="041F0005" w:tentative="1">
+      <w:start w:val="1"/>
+      <w:numFmt w:val="bullet"/>
+      <w:lvlText w:val=""/>
+      <w:lvlJc w:val="left"/>
+      <w:pPr>
+        <w:ind w:left="7188" w:hanging="360"/>
+      </w:pPr>
+      <w:rPr>
+        <w:rFonts w:ascii="Wingdings" w:hAnsi="Wingdings" w:hint="default"/>
+      </w:rPr>
+    </w:lvl>
+  </w:abstractNum>
+  <w:abstractNum w:abstractNumId="6" w15:restartNumberingAfterBreak="0">
+    <w:nsid w:val="73D03118"/>
+    <w:multiLevelType w:val="hybridMultilevel"/>
+    <w:tmpl w:val="5B44A612"/>
+    <w:lvl w:ilvl="0" w:tplc="041F0001">
+      <w:start w:val="1"/>
+      <w:numFmt w:val="bullet"/>
+      <w:lvlText w:val=""/>
+      <w:lvlJc w:val="left"/>
+      <w:pPr>
+        <w:ind w:left="1428" w:hanging="360"/>
+      </w:pPr>
+      <w:rPr>
+        <w:rFonts w:ascii="Symbol" w:hAnsi="Symbol" w:hint="default"/>
+      </w:rPr>
+    </w:lvl>
+    <w:lvl w:ilvl="1" w:tplc="041F0003" w:tentative="1">
+      <w:start w:val="1"/>
+      <w:numFmt w:val="bullet"/>
+      <w:lvlText w:val="o"/>
+      <w:lvlJc w:val="left"/>
+      <w:pPr>
+        <w:ind w:left="2148" w:hanging="360"/>
+      </w:pPr>
+      <w:rPr>
+        <w:rFonts w:ascii="Courier New" w:hAnsi="Courier New" w:cs="Courier New" w:hint="default"/>
+      </w:rPr>
+    </w:lvl>
+    <w:lvl w:ilvl="2" w:tplc="041F0005" w:tentative="1">
+      <w:start w:val="1"/>
+      <w:numFmt w:val="bullet"/>
+      <w:lvlText w:val=""/>
+      <w:lvlJc w:val="left"/>
+      <w:pPr>
+        <w:ind w:left="2868" w:hanging="360"/>
+      </w:pPr>
+      <w:rPr>
+        <w:rFonts w:ascii="Wingdings" w:hAnsi="Wingdings" w:hint="default"/>
+      </w:rPr>
+    </w:lvl>
+    <w:lvl w:ilvl="3" w:tplc="041F0001" w:tentative="1">
+      <w:start w:val="1"/>
+      <w:numFmt w:val="bullet"/>
+      <w:lvlText w:val=""/>
+      <w:lvlJc w:val="left"/>
+      <w:pPr>
+        <w:ind w:left="3588" w:hanging="360"/>
+      </w:pPr>
+      <w:rPr>
+        <w:rFonts w:ascii="Symbol" w:hAnsi="Symbol" w:hint="default"/>
+      </w:rPr>
+    </w:lvl>
+    <w:lvl w:ilvl="4" w:tplc="041F0003" w:tentative="1">
+      <w:start w:val="1"/>
+      <w:numFmt w:val="bullet"/>
+      <w:lvlText w:val="o"/>
+      <w:lvlJc w:val="left"/>
+      <w:pPr>
+        <w:ind w:left="4308" w:hanging="360"/>
+      </w:pPr>
+      <w:rPr>
+        <w:rFonts w:ascii="Courier New" w:hAnsi="Courier New" w:cs="Courier New" w:hint="default"/>
+      </w:rPr>
+    </w:lvl>
+    <w:lvl w:ilvl="5" w:tplc="041F0005" w:tentative="1">
+      <w:start w:val="1"/>
+      <w:numFmt w:val="bullet"/>
+      <w:lvlText w:val=""/>
+      <w:lvlJc w:val="left"/>
+      <w:pPr>
+        <w:ind w:left="5028" w:hanging="360"/>
+      </w:pPr>
+      <w:rPr>
+        <w:rFonts w:ascii="Wingdings" w:hAnsi="Wingdings" w:hint="default"/>
+      </w:rPr>
+    </w:lvl>
+    <w:lvl w:ilvl="6" w:tplc="041F0001" w:tentative="1">
+      <w:start w:val="1"/>
+      <w:numFmt w:val="bullet"/>
+      <w:lvlText w:val=""/>
+      <w:lvlJc w:val="left"/>
+      <w:pPr>
+        <w:ind w:left="5748" w:hanging="360"/>
+      </w:pPr>
+      <w:rPr>
+        <w:rFonts w:ascii="Symbol" w:hAnsi="Symbol" w:hint="default"/>
+      </w:rPr>
+    </w:lvl>
+    <w:lvl w:ilvl="7" w:tplc="041F0003" w:tentative="1">
+      <w:start w:val="1"/>
+      <w:numFmt w:val="bullet"/>
+      <w:lvlText w:val="o"/>
+      <w:lvlJc w:val="left"/>
+      <w:pPr>
+        <w:ind w:left="6468" w:hanging="360"/>
+      </w:pPr>
+      <w:rPr>
+        <w:rFonts w:ascii="Courier New" w:hAnsi="Courier New" w:cs="Courier New" w:hint="default"/>
+      </w:rPr>
+    </w:lvl>
+    <w:lvl w:ilvl="8" w:tplc="041F0005" w:tentative="1">
+      <w:start w:val="1"/>
+      <w:numFmt w:val="bullet"/>
+      <w:lvlText w:val=""/>
+      <w:lvlJc w:val="left"/>
+      <w:pPr>
+        <w:ind w:left="7188" w:hanging="360"/>
+      </w:pPr>
+      <w:rPr>
+        <w:rFonts w:ascii="Wingdings" w:hAnsi="Wingdings" w:hint="default"/>
+      </w:rPr>
+    </w:lvl>
+  </w:abstractNum>
+  <w:abstractNum w:abstractNumId="7" w15:restartNumberingAfterBreak="0">
+    <w:nsid w:val="7C5E686A"/>
+    <w:multiLevelType w:val="hybridMultilevel"/>
+    <w:tmpl w:val="11BE0DE0"/>
+    <w:lvl w:ilvl="0" w:tplc="041F0001">
+      <w:start w:val="1"/>
+      <w:numFmt w:val="bullet"/>
+      <w:lvlText w:val=""/>
+      <w:lvlJc w:val="left"/>
+      <w:pPr>
+        <w:ind w:left="1428" w:hanging="360"/>
+      </w:pPr>
+      <w:rPr>
+        <w:rFonts w:ascii="Symbol" w:hAnsi="Symbol" w:hint="default"/>
+      </w:rPr>
+    </w:lvl>
+    <w:lvl w:ilvl="1" w:tplc="041F0003" w:tentative="1">
+      <w:start w:val="1"/>
+      <w:numFmt w:val="bullet"/>
+      <w:lvlText w:val="o"/>
+      <w:lvlJc w:val="left"/>
+      <w:pPr>
+        <w:ind w:left="2148" w:hanging="360"/>
+      </w:pPr>
+      <w:rPr>
+        <w:rFonts w:ascii="Courier New" w:hAnsi="Courier New" w:cs="Courier New" w:hint="default"/>
+      </w:rPr>
+    </w:lvl>
+    <w:lvl w:ilvl="2" w:tplc="041F0005" w:tentative="1">
+      <w:start w:val="1"/>
+      <w:numFmt w:val="bullet"/>
+      <w:lvlText w:val=""/>
+      <w:lvlJc w:val="left"/>
+      <w:pPr>
+        <w:ind w:left="2868" w:hanging="360"/>
+      </w:pPr>
+      <w:rPr>
+        <w:rFonts w:ascii="Wingdings" w:hAnsi="Wingdings" w:hint="default"/>
+      </w:rPr>
+    </w:lvl>
+    <w:lvl w:ilvl="3" w:tplc="041F0001" w:tentative="1">
+      <w:start w:val="1"/>
+      <w:numFmt w:val="bullet"/>
+      <w:lvlText w:val=""/>
+      <w:lvlJc w:val="left"/>
+      <w:pPr>
+        <w:ind w:left="3588" w:hanging="360"/>
+      </w:pPr>
+      <w:rPr>
+        <w:rFonts w:ascii="Symbol" w:hAnsi="Symbol" w:hint="default"/>
+      </w:rPr>
+    </w:lvl>
+    <w:lvl w:ilvl="4" w:tplc="041F0003" w:tentative="1">
+      <w:start w:val="1"/>
+      <w:numFmt w:val="bullet"/>
+      <w:lvlText w:val="o"/>
+      <w:lvlJc w:val="left"/>
+      <w:pPr>
+        <w:ind w:left="4308" w:hanging="360"/>
+      </w:pPr>
+      <w:rPr>
+        <w:rFonts w:ascii="Courier New" w:hAnsi="Courier New" w:cs="Courier New" w:hint="default"/>
+      </w:rPr>
+    </w:lvl>
+    <w:lvl w:ilvl="5" w:tplc="041F0005" w:tentative="1">
+      <w:start w:val="1"/>
+      <w:numFmt w:val="bullet"/>
+      <w:lvlText w:val=""/>
+      <w:lvlJc w:val="left"/>
+      <w:pPr>
+        <w:ind w:left="5028" w:hanging="360"/>
+      </w:pPr>
+      <w:rPr>
+        <w:rFonts w:ascii="Wingdings" w:hAnsi="Wingdings" w:hint="default"/>
+      </w:rPr>
+    </w:lvl>
+    <w:lvl w:ilvl="6" w:tplc="041F0001" w:tentative="1">
+      <w:start w:val="1"/>
+      <w:numFmt w:val="bullet"/>
+      <w:lvlText w:val=""/>
+      <w:lvlJc w:val="left"/>
+      <w:pPr>
+        <w:ind w:left="5748" w:hanging="360"/>
+      </w:pPr>
+      <w:rPr>
+        <w:rFonts w:ascii="Symbol" w:hAnsi="Symbol" w:hint="default"/>
+      </w:rPr>
+    </w:lvl>
+    <w:lvl w:ilvl="7" w:tplc="041F0003" w:tentative="1">
+      <w:start w:val="1"/>
+      <w:numFmt w:val="bullet"/>
+      <w:lvlText w:val="o"/>
+      <w:lvlJc w:val="left"/>
+      <w:pPr>
+        <w:ind w:left="6468" w:hanging="360"/>
+      </w:pPr>
+      <w:rPr>
+        <w:rFonts w:ascii="Courier New" w:hAnsi="Courier New" w:cs="Courier New" w:hint="default"/>
+      </w:rPr>
+    </w:lvl>
+    <w:lvl w:ilvl="8" w:tplc="041F0005" w:tentative="1">
+      <w:start w:val="1"/>
+      <w:numFmt w:val="bullet"/>
+      <w:lvlText w:val=""/>
+      <w:lvlJc w:val="left"/>
+      <w:pPr>
+        <w:ind w:left="7188" w:hanging="360"/>
+      </w:pPr>
+      <w:rPr>
+        <w:rFonts w:ascii="Wingdings" w:hAnsi="Wingdings" w:hint="default"/>
+      </w:rPr>
+    </w:lvl>
+  </w:abstractNum>
+  <w:num w:numId="1" w16cid:durableId="343242642">
+    <w:abstractNumId w:val="6"/>
+  </w:num>
+  <w:num w:numId="2" w16cid:durableId="654723602">
+    <w:abstractNumId w:val="3"/>
+  </w:num>
+  <w:num w:numId="3" w16cid:durableId="617685858">
+    <w:abstractNumId w:val="1"/>
+  </w:num>
+  <w:num w:numId="4" w16cid:durableId="960116285">
+    <w:abstractNumId w:val="7"/>
+  </w:num>
+  <w:num w:numId="5" w16cid:durableId="1934438170">
+    <w:abstractNumId w:val="2"/>
+  </w:num>
+  <w:num w:numId="6" w16cid:durableId="474572168">
+    <w:abstractNumId w:val="5"/>
+  </w:num>
+  <w:num w:numId="7" w16cid:durableId="733503936">
+    <w:abstractNumId w:val="4"/>
+  </w:num>
+  <w:num w:numId="8" w16cid:durableId="1966112076">
+    <w:abstractNumId w:val="0"/>
+  </w:num>
+</w:numbering>
 </file>
 
 <file path=word/styles.xml><?xml version="1.0" encoding="utf-8"?>
@@ -779,6 +2900,7 @@
   <w:style w:type="paragraph" w:default="1" w:styleId="Normal">
     <w:name w:val="Normal"/>
     <w:qFormat/>
+    <w:rsid w:val="006E0068"/>
   </w:style>
   <w:style w:type="paragraph" w:styleId="Balk1">
     <w:name w:val="heading 1"/>
@@ -807,7 +2929,6 @@
     <w:next w:val="Normal"/>
     <w:link w:val="Balk2Char"/>
     <w:uiPriority w:val="9"/>
-    <w:semiHidden/>
     <w:unhideWhenUsed/>
     <w:qFormat/>
     <w:rsid w:val="00A80C6C"/>
@@ -869,13 +2990,76 @@
     <w:basedOn w:val="VarsaylanParagrafYazTipi"/>
     <w:link w:val="Balk2"/>
     <w:uiPriority w:val="9"/>
-    <w:semiHidden/>
     <w:rsid w:val="00A80C6C"/>
     <w:rPr>
       <w:rFonts w:asciiTheme="majorHAnsi" w:eastAsiaTheme="majorEastAsia" w:hAnsiTheme="majorHAnsi" w:cstheme="majorBidi"/>
       <w:color w:val="2F5496" w:themeColor="accent1" w:themeShade="BF"/>
       <w:sz w:val="26"/>
       <w:szCs w:val="26"/>
+    </w:rPr>
+  </w:style>
+  <w:style w:type="paragraph" w:styleId="ListeParagraf">
+    <w:name w:val="List Paragraph"/>
+    <w:basedOn w:val="Normal"/>
+    <w:uiPriority w:val="34"/>
+    <w:qFormat/>
+    <w:rsid w:val="0017492B"/>
+    <w:pPr>
+      <w:ind w:left="720"/>
+      <w:contextualSpacing/>
+    </w:pPr>
+  </w:style>
+  <w:style w:type="paragraph" w:styleId="TBal">
+    <w:name w:val="TOC Heading"/>
+    <w:basedOn w:val="Balk1"/>
+    <w:next w:val="Normal"/>
+    <w:uiPriority w:val="39"/>
+    <w:unhideWhenUsed/>
+    <w:qFormat/>
+    <w:rsid w:val="00326734"/>
+    <w:pPr>
+      <w:outlineLvl w:val="9"/>
+    </w:pPr>
+    <w:rPr>
+      <w:kern w:val="0"/>
+      <w:lang w:eastAsia="tr-TR"/>
+      <w14:ligatures w14:val="none"/>
+    </w:rPr>
+  </w:style>
+  <w:style w:type="paragraph" w:styleId="T1">
+    <w:name w:val="toc 1"/>
+    <w:basedOn w:val="Normal"/>
+    <w:next w:val="Normal"/>
+    <w:autoRedefine/>
+    <w:uiPriority w:val="39"/>
+    <w:unhideWhenUsed/>
+    <w:rsid w:val="00326734"/>
+    <w:pPr>
+      <w:spacing w:after="100"/>
+    </w:pPr>
+  </w:style>
+  <w:style w:type="paragraph" w:styleId="T2">
+    <w:name w:val="toc 2"/>
+    <w:basedOn w:val="Normal"/>
+    <w:next w:val="Normal"/>
+    <w:autoRedefine/>
+    <w:uiPriority w:val="39"/>
+    <w:unhideWhenUsed/>
+    <w:rsid w:val="00326734"/>
+    <w:pPr>
+      <w:spacing w:after="100"/>
+      <w:ind w:left="220"/>
+    </w:pPr>
+  </w:style>
+  <w:style w:type="character" w:styleId="Kpr">
+    <w:name w:val="Hyperlink"/>
+    <w:basedOn w:val="VarsaylanParagrafYazTipi"/>
+    <w:uiPriority w:val="99"/>
+    <w:unhideWhenUsed/>
+    <w:rsid w:val="00326734"/>
+    <w:rPr>
+      <w:color w:val="0563C1" w:themeColor="hyperlink"/>
+      <w:u w:val="single"/>
     </w:rPr>
   </w:style>
 </w:styles>
@@ -1174,4 +3358,16 @@
     </a:ext>
   </a:extLst>
 </a:theme>
+</file>
+
+<file path=customXml/item1.xml><?xml version="1.0" encoding="utf-8"?>
+<b:Sources xmlns:b="http://schemas.openxmlformats.org/officeDocument/2006/bibliography" xmlns="http://schemas.openxmlformats.org/officeDocument/2006/bibliography" SelectedStyle="\APASixthEditionOfficeOnline.xsl" StyleName="APA" Version="6"/>
+</file>
+
+<file path=customXml/itemProps1.xml><?xml version="1.0" encoding="utf-8"?>
+<ds:datastoreItem xmlns:ds="http://schemas.openxmlformats.org/officeDocument/2006/customXml" ds:itemID="{96A620E1-72CF-4623-92E4-938D8FC910FE}">
+  <ds:schemaRefs>
+    <ds:schemaRef ds:uri="http://schemas.openxmlformats.org/officeDocument/2006/bibliography"/>
+  </ds:schemaRefs>
+</ds:datastoreItem>
 </file>
</xml_diff>